<commit_message>
Update report (CONVERT TO PDF).docx
</commit_message>
<xml_diff>
--- a/report (CONVERT TO PDF).docx
+++ b/report (CONVERT TO PDF).docx
@@ -37,8 +37,21 @@
       <w:r>
         <w:t xml:space="preserve">Protocol: </w:t>
       </w:r>
-      <w:r>
-        <w:t>All of our networking protocols are defined in a separate file to rake-p and rakeserver, titled networkstuff.py.</w:t>
+      <w:proofErr w:type="gramStart"/>
+      <w:r>
+        <w:t>All of</w:t>
+      </w:r>
+      <w:proofErr w:type="gramEnd"/>
+      <w:r>
+        <w:t xml:space="preserve"> our networking protocols are defined in a separate file to rake-p and </w:t>
+      </w:r>
+      <w:proofErr w:type="spellStart"/>
+      <w:r>
+        <w:t>rakeserver</w:t>
+      </w:r>
+      <w:proofErr w:type="spellEnd"/>
+      <w:r>
+        <w:t>, titled networkstuff.py.</w:t>
       </w:r>
     </w:p>
     <w:p/>
@@ -53,7 +66,15 @@
         <w:t>th</w:t>
       </w:r>
       <w:r>
-        <w:t xml:space="preserve"> bit is a control bit, and determines the packet type</w:t>
+        <w:t xml:space="preserve"> bit is a control </w:t>
+      </w:r>
+      <w:proofErr w:type="gramStart"/>
+      <w:r>
+        <w:t>bit, and</w:t>
+      </w:r>
+      <w:proofErr w:type="gramEnd"/>
+      <w:r>
+        <w:t xml:space="preserve"> determines the packet type</w:t>
       </w:r>
       <w:r>
         <w:t xml:space="preserve">: </w:t>
@@ -69,17 +90,37 @@
       </w:r>
       <w:r>
         <w:t xml:space="preserve"> bits.</w:t>
+      </w:r>
+    </w:p>
+    <w:p/>
+    <w:p>
+      <w:r>
+        <w:t>Each file is separated according to the maximum allowed length in a single packet, encoded into bytes</w:t>
       </w:r>
     </w:p>
     <w:p/>
     <w:p/>
     <w:p/>
     <w:p/>
-    <w:p/>
-    <w:p/>
     <w:p>
       <w:r>
-        <w:t xml:space="preserve">Before connecting to the server, the rakefile is passed in to the client and separated through a series of conditionals, where each line is evaluated by its starting and ending characters to assign things like the port, host, local and remote commands to respective variables. </w:t>
+        <w:t xml:space="preserve">Before connecting to the server, the </w:t>
+      </w:r>
+      <w:proofErr w:type="spellStart"/>
+      <w:r>
+        <w:t>rakefile</w:t>
+      </w:r>
+      <w:proofErr w:type="spellEnd"/>
+      <w:r>
+        <w:t xml:space="preserve"> is passed </w:t>
+      </w:r>
+      <w:proofErr w:type="gramStart"/>
+      <w:r>
+        <w:t>in to</w:t>
+      </w:r>
+      <w:proofErr w:type="gramEnd"/>
+      <w:r>
+        <w:t xml:space="preserve"> the client and separated through a series of conditionals, where each line is evaluated by its starting and ending characters to assign things like the port, host, local and remote commands to respective variables. </w:t>
       </w:r>
     </w:p>
     <w:p/>
@@ -97,7 +138,11 @@
         <w:t>In the client, after connection, it determines if the command must be run locally or remotely. If locally, it runs the commands as subprocesses. If remotely, the packets are run through poll. Poll checks if any process is finished</w:t>
       </w:r>
       <w:r>
-        <w:t xml:space="preserve"> via acknowledgements from the server</w:t>
+        <w:t xml:space="preserve"> via acknowledgements from the </w:t>
+      </w:r>
+      <w:proofErr w:type="gramStart"/>
+      <w:r>
+        <w:t>server</w:t>
       </w:r>
       <w:r>
         <w:t xml:space="preserve">, </w:t>
@@ -105,6 +150,7 @@
       <w:r>
         <w:t>and</w:t>
       </w:r>
+      <w:proofErr w:type="gramEnd"/>
       <w:r>
         <w:t xml:space="preserve"> performs all necessary reads and writes to the system. </w:t>
       </w:r>

</xml_diff>